<commit_message>
Mapping from CTS to BuildingSync
Java Version of mapping file from the CTS upload spreadsheet to
BuildingSync XML. Execute the "build" file using Apache Ant to run.
</commit_message>
<xml_diff>
--- a/Java Files/Frequent Commands for Java.docx
+++ b/Java Files/Frequent Commands for Java.docx
@@ -67,9 +67,21 @@
       </w:r>
     </w:p>
     <w:p>
+      <w:r>
+        <w:t xml:space="preserve">cd </w:t>
+      </w:r>
+      <w:r>
+        <w:t>C:\Users\Robert\Documents\NREL\BuildingSync\CTS\Java</w:t>
+      </w:r>
+      <w:r>
+        <w:t xml:space="preserve"> Files</w:t>
+      </w:r>
+    </w:p>
+    <w:p>
       <w:bookmarkStart w:id="0" w:name="_GoBack"/>
       <w:bookmarkEnd w:id="0"/>
     </w:p>
+    <w:p/>
     <w:p/>
     <w:p/>
     <w:p/>

</xml_diff>